<commit_message>
Added Event Timeline and fixed a doc
</commit_message>
<xml_diff>
--- a/zone/notebook/Game analysis/Competition objects analysis.docx
+++ b/zone/notebook/Game analysis/Competition objects analysis.docx
@@ -342,7 +342,12 @@
         </w:drawing>
       </w:r>
       <w:r>
-        <w:t xml:space="preserve">Cones </w:t>
+        <w:t>C</w:t>
+      </w:r>
+      <w:bookmarkStart w:id="0" w:name="_GoBack"/>
+      <w:bookmarkEnd w:id="0"/>
+      <w:r>
+        <w:t xml:space="preserve">ones </w:t>
       </w:r>
     </w:p>
     <w:p>
@@ -419,7 +424,7 @@
           </mc:Choice>
           <mc:Fallback>
             <w:pict>
-              <v:rect w14:anchorId="7E55D6DD" id="Rectangle 3" o:spid="_x0000_s1026" style="position:absolute;margin-left:16.5pt;margin-top:20.55pt;width:79.5pt;height:36pt;z-index:251502080;visibility:visible;mso-wrap-style:square;mso-wrap-distance-left:9pt;mso-wrap-distance-top:0;mso-wrap-distance-right:9pt;mso-wrap-distance-bottom:0;mso-position-horizontal:absolute;mso-position-horizontal-relative:text;mso-position-vertical:absolute;mso-position-vertical-relative:text;v-text-anchor:middle" o:gfxdata="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" fillcolor="white [3212]" stroked="f" strokeweight="1pt"/>
+              <v:rect w14:anchorId="2866088E" id="Rectangle 3" o:spid="_x0000_s1026" style="position:absolute;margin-left:16.5pt;margin-top:20.55pt;width:79.5pt;height:36pt;z-index:251502080;visibility:visible;mso-wrap-style:square;mso-wrap-distance-left:9pt;mso-wrap-distance-top:0;mso-wrap-distance-right:9pt;mso-wrap-distance-bottom:0;mso-position-horizontal:absolute;mso-position-horizontal-relative:text;mso-position-vertical:absolute;mso-position-vertical-relative:text;v-text-anchor:middle" o:gfxdata="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" fillcolor="white [3212]" stroked="f" strokeweight="1pt"/>
             </w:pict>
           </mc:Fallback>
         </mc:AlternateContent>
@@ -440,8 +445,8 @@
           <w:color w:val="000000" w:themeColor="text1"/>
         </w:rPr>
       </w:pPr>
-      <w:bookmarkStart w:id="0" w:name="_Hlk480883542"/>
-      <w:bookmarkEnd w:id="0"/>
+      <w:bookmarkStart w:id="1" w:name="_Hlk480883542"/>
+      <w:bookmarkEnd w:id="1"/>
       <w:r>
         <w:rPr>
           <w:noProof/>
@@ -1200,7 +1205,7 @@
           </mc:Choice>
           <mc:Fallback>
             <w:pict>
-              <v:rect w14:anchorId="44114DD2" id="Rectangle 9" o:spid="_x0000_s1026" style="position:absolute;margin-left:-35.25pt;margin-top:23.55pt;width:132pt;height:26.25pt;z-index:251526656;visibility:visible;mso-wrap-style:square;mso-width-percent:0;mso-height-percent:0;mso-wrap-distance-left:9pt;mso-wrap-distance-top:0;mso-wrap-distance-right:9pt;mso-wrap-distance-bottom:0;mso-position-horizontal:absolute;mso-position-horizontal-relative:text;mso-position-vertical:absolute;mso-position-vertical-relative:text;mso-width-percent:0;mso-height-percent:0;mso-width-relative:margin;mso-height-relative:margin;v-text-anchor:middle" o:gfxdata="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" fillcolor="white [3212]" stroked="f" strokeweight="1pt"/>
+              <v:rect w14:anchorId="53AC562A" id="Rectangle 9" o:spid="_x0000_s1026" style="position:absolute;margin-left:-35.25pt;margin-top:23.55pt;width:132pt;height:26.25pt;z-index:251526656;visibility:visible;mso-wrap-style:square;mso-width-percent:0;mso-height-percent:0;mso-wrap-distance-left:9pt;mso-wrap-distance-top:0;mso-wrap-distance-right:9pt;mso-wrap-distance-bottom:0;mso-position-horizontal:absolute;mso-position-horizontal-relative:text;mso-position-vertical:absolute;mso-position-vertical-relative:text;mso-width-percent:0;mso-height-percent:0;mso-width-relative:margin;mso-height-relative:margin;v-text-anchor:middle" o:gfxdata="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" fillcolor="white [3212]" stroked="f" strokeweight="1pt"/>
             </w:pict>
           </mc:Fallback>
         </mc:AlternateContent>
@@ -1300,7 +1305,7 @@
           </mc:Choice>
           <mc:Fallback>
             <w:pict>
-              <v:rect w14:anchorId="2B4B2363" id="Rectangle 8" o:spid="_x0000_s1026" style="position:absolute;margin-left:237.75pt;margin-top:364.1pt;width:131.25pt;height:31.5pt;z-index:251525632;visibility:visible;mso-wrap-style:square;mso-wrap-distance-left:9pt;mso-wrap-distance-top:0;mso-wrap-distance-right:9pt;mso-wrap-distance-bottom:0;mso-position-horizontal:absolute;mso-position-horizontal-relative:text;mso-position-vertical:absolute;mso-position-vertical-relative:text;v-text-anchor:middle" o:gfxdata="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" fillcolor="white [3212]" stroked="f" strokeweight="1pt"/>
+              <v:rect w14:anchorId="0A041D69" id="Rectangle 8" o:spid="_x0000_s1026" style="position:absolute;margin-left:237.75pt;margin-top:364.1pt;width:131.25pt;height:31.5pt;z-index:251525632;visibility:visible;mso-wrap-style:square;mso-wrap-distance-left:9pt;mso-wrap-distance-top:0;mso-wrap-distance-right:9pt;mso-wrap-distance-bottom:0;mso-position-horizontal:absolute;mso-position-horizontal-relative:text;mso-position-vertical:absolute;mso-position-vertical-relative:text;v-text-anchor:middle" o:gfxdata="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" fillcolor="white [3212]" stroked="f" strokeweight="1pt"/>
             </w:pict>
           </mc:Fallback>
         </mc:AlternateContent>
@@ -4117,7 +4122,7 @@
           </mc:Choice>
           <mc:Fallback>
             <w:pict>
-              <v:rect w14:anchorId="6B9B97DB" id="Rectangle 15" o:spid="_x0000_s1026" style="position:absolute;margin-left:-.75pt;margin-top:5.6pt;width:103.5pt;height:33pt;z-index:251799552;visibility:visible;mso-wrap-style:square;mso-wrap-distance-left:9pt;mso-wrap-distance-top:0;mso-wrap-distance-right:9pt;mso-wrap-distance-bottom:0;mso-position-horizontal:absolute;mso-position-horizontal-relative:text;mso-position-vertical:absolute;mso-position-vertical-relative:text;v-text-anchor:middle" o:gfxdata="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" fillcolor="white [3212]" stroked="f" strokeweight="1pt"/>
+              <v:rect w14:anchorId="1D4C9F00" id="Rectangle 15" o:spid="_x0000_s1026" style="position:absolute;margin-left:-.75pt;margin-top:5.6pt;width:103.5pt;height:33pt;z-index:251799552;visibility:visible;mso-wrap-style:square;mso-wrap-distance-left:9pt;mso-wrap-distance-top:0;mso-wrap-distance-right:9pt;mso-wrap-distance-bottom:0;mso-position-horizontal:absolute;mso-position-horizontal-relative:text;mso-position-vertical:absolute;mso-position-vertical-relative:text;v-text-anchor:middle" o:gfxdata="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" fillcolor="white [3212]" stroked="f" strokeweight="1pt"/>
             </w:pict>
           </mc:Fallback>
         </mc:AlternateContent>
@@ -4221,11 +4226,13 @@
               <w:outlineLvl w:val="1"/>
               <w:rPr>
                 <w:rFonts w:eastAsia="Times New Roman"/>
-                <w:lang w:eastAsia="en-GB"/>
-              </w:rPr>
-            </w:pPr>
-            <w:r>
-              <w:rPr>
+                <w:b w:val="0"/>
+                <w:lang w:eastAsia="en-GB"/>
+              </w:rPr>
+            </w:pPr>
+            <w:r>
+              <w:rPr>
+                <w:b w:val="0"/>
                 <w:lang w:eastAsia="en-GB"/>
               </w:rPr>
               <w:t xml:space="preserve">Number </w:t>
@@ -4233,6 +4240,7 @@
             <w:r>
               <w:rPr>
                 <w:rFonts w:eastAsia="Times New Roman"/>
+                <w:b w:val="0"/>
                 <w:lang w:eastAsia="en-GB"/>
               </w:rPr>
               <w:t>of cones</w:t>
@@ -4251,18 +4259,21 @@
               <w:cnfStyle w:val="100000000000" w:firstRow="1" w:lastRow="0" w:firstColumn="0" w:lastColumn="0" w:oddVBand="0" w:evenVBand="0" w:oddHBand="0" w:evenHBand="0" w:firstRowFirstColumn="0" w:firstRowLastColumn="0" w:lastRowFirstColumn="0" w:lastRowLastColumn="0"/>
               <w:rPr>
                 <w:rFonts w:eastAsia="Times New Roman"/>
+                <w:b w:val="0"/>
                 <w:lang w:eastAsia="en-GB"/>
               </w:rPr>
             </w:pPr>
             <w:r>
               <w:rPr>
                 <w:rFonts w:eastAsia="Times New Roman"/>
+                <w:b w:val="0"/>
                 <w:lang w:eastAsia="en-GB"/>
               </w:rPr>
               <w:t>Height on Mobile Goal</w:t>
             </w:r>
             <w:r>
               <w:rPr>
+                <w:b w:val="0"/>
                 <w:lang w:eastAsia="en-GB"/>
               </w:rPr>
               <w:t>(inches)</w:t>
@@ -4280,27 +4291,24 @@
               <w:cnfStyle w:val="100000000000" w:firstRow="1" w:lastRow="0" w:firstColumn="0" w:lastColumn="0" w:oddVBand="0" w:evenVBand="0" w:oddHBand="0" w:evenHBand="0" w:firstRowFirstColumn="0" w:firstRowLastColumn="0" w:lastRowFirstColumn="0" w:lastRowLastColumn="0"/>
               <w:rPr>
                 <w:rFonts w:eastAsia="Times New Roman"/>
+                <w:b w:val="0"/>
                 <w:lang w:eastAsia="en-GB"/>
               </w:rPr>
             </w:pPr>
             <w:r>
               <w:rPr>
                 <w:rFonts w:eastAsia="Times New Roman"/>
+                <w:b w:val="0"/>
                 <w:lang w:eastAsia="en-GB"/>
               </w:rPr>
               <w:t>Height on Mobile Goal</w:t>
             </w:r>
             <w:r>
               <w:rPr>
-                <w:lang w:eastAsia="en-GB"/>
-              </w:rPr>
-              <w:t>(cm</w:t>
-            </w:r>
-            <w:r>
-              <w:rPr>
-                <w:lang w:eastAsia="en-GB"/>
-              </w:rPr>
-              <w:t>)</w:t>
+                <w:b w:val="0"/>
+                <w:lang w:eastAsia="en-GB"/>
+              </w:rPr>
+              <w:t>(cm)</w:t>
             </w:r>
           </w:p>
         </w:tc>
@@ -4316,18 +4324,21 @@
               <w:cnfStyle w:val="100000000000" w:firstRow="1" w:lastRow="0" w:firstColumn="0" w:lastColumn="0" w:oddVBand="0" w:evenVBand="0" w:oddHBand="0" w:evenHBand="0" w:firstRowFirstColumn="0" w:firstRowLastColumn="0" w:lastRowFirstColumn="0" w:lastRowLastColumn="0"/>
               <w:rPr>
                 <w:rFonts w:eastAsia="Times New Roman"/>
+                <w:b w:val="0"/>
                 <w:lang w:eastAsia="en-GB"/>
               </w:rPr>
             </w:pPr>
             <w:r>
               <w:rPr>
                 <w:rFonts w:eastAsia="Times New Roman"/>
+                <w:b w:val="0"/>
                 <w:lang w:eastAsia="en-GB"/>
               </w:rPr>
               <w:t>Weight</w:t>
             </w:r>
             <w:r>
               <w:rPr>
+                <w:b w:val="0"/>
                 <w:lang w:eastAsia="en-GB"/>
               </w:rPr>
               <w:t xml:space="preserve"> (pounds)</w:t>
@@ -4345,12 +4356,14 @@
               <w:cnfStyle w:val="100000000000" w:firstRow="1" w:lastRow="0" w:firstColumn="0" w:lastColumn="0" w:oddVBand="0" w:evenVBand="0" w:oddHBand="0" w:evenHBand="0" w:firstRowFirstColumn="0" w:firstRowLastColumn="0" w:lastRowFirstColumn="0" w:lastRowLastColumn="0"/>
               <w:rPr>
                 <w:rFonts w:eastAsia="Times New Roman"/>
+                <w:b w:val="0"/>
                 <w:lang w:eastAsia="en-GB"/>
               </w:rPr>
             </w:pPr>
             <w:r>
               <w:rPr>
                 <w:rFonts w:eastAsia="Times New Roman"/>
+                <w:b w:val="0"/>
                 <w:lang w:eastAsia="en-GB"/>
               </w:rPr>
               <w:t>Weight (kg)</w:t>
@@ -4369,18 +4382,21 @@
               <w:cnfStyle w:val="100000000000" w:firstRow="1" w:lastRow="0" w:firstColumn="0" w:lastColumn="0" w:oddVBand="0" w:evenVBand="0" w:oddHBand="0" w:evenHBand="0" w:firstRowFirstColumn="0" w:firstRowLastColumn="0" w:lastRowFirstColumn="0" w:lastRowLastColumn="0"/>
               <w:rPr>
                 <w:rFonts w:eastAsia="Times New Roman"/>
+                <w:b w:val="0"/>
                 <w:lang w:eastAsia="en-GB"/>
               </w:rPr>
             </w:pPr>
             <w:r>
               <w:rPr>
                 <w:rFonts w:eastAsia="Times New Roman"/>
+                <w:b w:val="0"/>
                 <w:lang w:eastAsia="en-GB"/>
               </w:rPr>
               <w:t>Height on Stationary Goal</w:t>
             </w:r>
             <w:r>
               <w:rPr>
+                <w:b w:val="0"/>
                 <w:lang w:eastAsia="en-GB"/>
               </w:rPr>
               <w:t xml:space="preserve"> (inches)</w:t>
@@ -4401,11 +4417,13 @@
           <w:p>
             <w:pPr>
               <w:rPr>
-                <w:lang w:eastAsia="en-GB"/>
-              </w:rPr>
-            </w:pPr>
-            <w:r>
-              <w:rPr>
+                <w:b w:val="0"/>
+                <w:lang w:eastAsia="en-GB"/>
+              </w:rPr>
+            </w:pPr>
+            <w:r>
+              <w:rPr>
+                <w:b w:val="0"/>
                 <w:lang w:eastAsia="en-GB"/>
               </w:rPr>
               <w:t>1</w:t>
@@ -4507,6 +4525,131 @@
                 <w:lang w:eastAsia="en-GB"/>
               </w:rPr>
               <w:t>26.9</w:t>
+            </w:r>
+          </w:p>
+        </w:tc>
+      </w:tr>
+      <w:tr>
+        <w:trPr>
+          <w:trHeight w:val="181"/>
+        </w:trPr>
+        <w:tc>
+          <w:tcPr>
+            <w:cnfStyle w:val="001000000000" w:firstRow="0" w:lastRow="0" w:firstColumn="1" w:lastColumn="0" w:oddVBand="0" w:evenVBand="0" w:oddHBand="0" w:evenHBand="0" w:firstRowFirstColumn="0" w:firstRowLastColumn="0" w:lastRowFirstColumn="0" w:lastRowLastColumn="0"/>
+            <w:tcW w:w="1702" w:type="dxa"/>
+            <w:hideMark/>
+          </w:tcPr>
+          <w:p>
+            <w:pPr>
+              <w:rPr>
+                <w:b w:val="0"/>
+                <w:lang w:eastAsia="en-GB"/>
+              </w:rPr>
+            </w:pPr>
+            <w:r>
+              <w:rPr>
+                <w:b w:val="0"/>
+                <w:lang w:eastAsia="en-GB"/>
+              </w:rPr>
+              <w:t>2</w:t>
+            </w:r>
+          </w:p>
+        </w:tc>
+        <w:tc>
+          <w:tcPr>
+            <w:tcW w:w="2126" w:type="dxa"/>
+            <w:hideMark/>
+          </w:tcPr>
+          <w:p>
+            <w:pPr>
+              <w:cnfStyle w:val="000000000000" w:firstRow="0" w:lastRow="0" w:firstColumn="0" w:lastColumn="0" w:oddVBand="0" w:evenVBand="0" w:oddHBand="0" w:evenHBand="0" w:firstRowFirstColumn="0" w:firstRowLastColumn="0" w:lastRowFirstColumn="0" w:lastRowLastColumn="0"/>
+              <w:rPr>
+                <w:lang w:eastAsia="en-GB"/>
+              </w:rPr>
+            </w:pPr>
+            <w:r>
+              <w:rPr>
+                <w:lang w:eastAsia="en-GB"/>
+              </w:rPr>
+              <w:t>14.6</w:t>
+            </w:r>
+          </w:p>
+        </w:tc>
+        <w:tc>
+          <w:tcPr>
+            <w:tcW w:w="2410" w:type="dxa"/>
+          </w:tcPr>
+          <w:p>
+            <w:pPr>
+              <w:cnfStyle w:val="000000000000" w:firstRow="0" w:lastRow="0" w:firstColumn="0" w:lastColumn="0" w:oddVBand="0" w:evenVBand="0" w:oddHBand="0" w:evenHBand="0" w:firstRowFirstColumn="0" w:firstRowLastColumn="0" w:lastRowFirstColumn="0" w:lastRowLastColumn="0"/>
+              <w:rPr>
+                <w:lang w:eastAsia="en-GB"/>
+              </w:rPr>
+            </w:pPr>
+            <w:r>
+              <w:rPr>
+                <w:lang w:eastAsia="en-GB"/>
+              </w:rPr>
+              <w:t>37.0</w:t>
+            </w:r>
+          </w:p>
+        </w:tc>
+        <w:tc>
+          <w:tcPr>
+            <w:tcW w:w="1276" w:type="dxa"/>
+            <w:hideMark/>
+          </w:tcPr>
+          <w:p>
+            <w:pPr>
+              <w:cnfStyle w:val="000000000000" w:firstRow="0" w:lastRow="0" w:firstColumn="0" w:lastColumn="0" w:oddVBand="0" w:evenVBand="0" w:oddHBand="0" w:evenHBand="0" w:firstRowFirstColumn="0" w:firstRowLastColumn="0" w:lastRowFirstColumn="0" w:lastRowLastColumn="0"/>
+              <w:rPr>
+                <w:lang w:eastAsia="en-GB"/>
+              </w:rPr>
+            </w:pPr>
+            <w:r>
+              <w:rPr>
+                <w:lang w:eastAsia="en-GB"/>
+              </w:rPr>
+              <w:t>4.2</w:t>
+            </w:r>
+          </w:p>
+        </w:tc>
+        <w:tc>
+          <w:tcPr>
+            <w:tcW w:w="992" w:type="dxa"/>
+          </w:tcPr>
+          <w:p>
+            <w:pPr>
+              <w:cnfStyle w:val="000000000000" w:firstRow="0" w:lastRow="0" w:firstColumn="0" w:lastColumn="0" w:oddVBand="0" w:evenVBand="0" w:oddHBand="0" w:evenHBand="0" w:firstRowFirstColumn="0" w:firstRowLastColumn="0" w:lastRowFirstColumn="0" w:lastRowLastColumn="0"/>
+              <w:rPr>
+                <w:lang w:eastAsia="en-GB"/>
+              </w:rPr>
+            </w:pPr>
+            <w:r>
+              <w:rPr>
+                <w:lang w:eastAsia="en-GB"/>
+              </w:rPr>
+              <w:t>1.9</w:t>
+            </w:r>
+          </w:p>
+        </w:tc>
+        <w:tc>
+          <w:tcPr>
+            <w:tcW w:w="2410" w:type="dxa"/>
+            <w:hideMark/>
+          </w:tcPr>
+          <w:p>
+            <w:pPr>
+              <w:cnfStyle w:val="000000000000" w:firstRow="0" w:lastRow="0" w:firstColumn="0" w:lastColumn="0" w:oddVBand="0" w:evenVBand="0" w:oddHBand="0" w:evenHBand="0" w:firstRowFirstColumn="0" w:firstRowLastColumn="0" w:lastRowFirstColumn="0" w:lastRowLastColumn="0"/>
+              <w:rPr>
+                <w:lang w:eastAsia="en-GB"/>
+              </w:rPr>
+            </w:pPr>
+            <w:r>
+              <w:rPr>
+                <w:lang w:eastAsia="en-GB"/>
+              </w:rPr>
+              <w:t>29.6</w:t>
             </w:r>
           </w:p>
         </w:tc>
@@ -4524,14 +4667,16 @@
           <w:p>
             <w:pPr>
               <w:rPr>
-                <w:lang w:eastAsia="en-GB"/>
-              </w:rPr>
-            </w:pPr>
-            <w:r>
-              <w:rPr>
-                <w:lang w:eastAsia="en-GB"/>
-              </w:rPr>
-              <w:t>2</w:t>
+                <w:b w:val="0"/>
+                <w:lang w:eastAsia="en-GB"/>
+              </w:rPr>
+            </w:pPr>
+            <w:r>
+              <w:rPr>
+                <w:b w:val="0"/>
+                <w:lang w:eastAsia="en-GB"/>
+              </w:rPr>
+              <w:t>3</w:t>
             </w:r>
           </w:p>
         </w:tc>
@@ -4551,7 +4696,7 @@
               <w:rPr>
                 <w:lang w:eastAsia="en-GB"/>
               </w:rPr>
-              <w:t>14.6</w:t>
+              <w:t>17.3</w:t>
             </w:r>
           </w:p>
         </w:tc>
@@ -4570,7 +4715,7 @@
               <w:rPr>
                 <w:lang w:eastAsia="en-GB"/>
               </w:rPr>
-              <w:t>37.0</w:t>
+              <w:t>43.9</w:t>
             </w:r>
           </w:p>
         </w:tc>
@@ -4590,7 +4735,7 @@
               <w:rPr>
                 <w:lang w:eastAsia="en-GB"/>
               </w:rPr>
-              <w:t>4.2</w:t>
+              <w:t>4.5</w:t>
             </w:r>
           </w:p>
         </w:tc>
@@ -4609,7 +4754,7 @@
               <w:rPr>
                 <w:lang w:eastAsia="en-GB"/>
               </w:rPr>
-              <w:t>1.9</w:t>
+              <w:t>2.0</w:t>
             </w:r>
           </w:p>
         </w:tc>
@@ -4629,7 +4774,7 @@
               <w:rPr>
                 <w:lang w:eastAsia="en-GB"/>
               </w:rPr>
-              <w:t>29.6</w:t>
+              <w:t>32.4</w:t>
             </w:r>
           </w:p>
         </w:tc>
@@ -4647,14 +4792,16 @@
           <w:p>
             <w:pPr>
               <w:rPr>
-                <w:lang w:eastAsia="en-GB"/>
-              </w:rPr>
-            </w:pPr>
-            <w:r>
-              <w:rPr>
-                <w:lang w:eastAsia="en-GB"/>
-              </w:rPr>
-              <w:t>3</w:t>
+                <w:b w:val="0"/>
+                <w:lang w:eastAsia="en-GB"/>
+              </w:rPr>
+            </w:pPr>
+            <w:r>
+              <w:rPr>
+                <w:b w:val="0"/>
+                <w:lang w:eastAsia="en-GB"/>
+              </w:rPr>
+              <w:t>4</w:t>
             </w:r>
           </w:p>
         </w:tc>
@@ -4674,7 +4821,7 @@
               <w:rPr>
                 <w:lang w:eastAsia="en-GB"/>
               </w:rPr>
-              <w:t>17.3</w:t>
+              <w:t>20.1</w:t>
             </w:r>
           </w:p>
         </w:tc>
@@ -4693,7 +4840,7 @@
               <w:rPr>
                 <w:lang w:eastAsia="en-GB"/>
               </w:rPr>
-              <w:t>43.9</w:t>
+              <w:t>51.0</w:t>
             </w:r>
           </w:p>
         </w:tc>
@@ -4713,7 +4860,7 @@
               <w:rPr>
                 <w:lang w:eastAsia="en-GB"/>
               </w:rPr>
-              <w:t>4.5</w:t>
+              <w:t>4.7</w:t>
             </w:r>
           </w:p>
         </w:tc>
@@ -4732,7 +4879,7 @@
               <w:rPr>
                 <w:lang w:eastAsia="en-GB"/>
               </w:rPr>
-              <w:t>2.0</w:t>
+              <w:t>2.1</w:t>
             </w:r>
           </w:p>
         </w:tc>
@@ -4752,7 +4899,7 @@
               <w:rPr>
                 <w:lang w:eastAsia="en-GB"/>
               </w:rPr>
-              <w:t>32.4</w:t>
+              <w:t>35.1</w:t>
             </w:r>
           </w:p>
         </w:tc>
@@ -4770,14 +4917,16 @@
           <w:p>
             <w:pPr>
               <w:rPr>
-                <w:lang w:eastAsia="en-GB"/>
-              </w:rPr>
-            </w:pPr>
-            <w:r>
-              <w:rPr>
-                <w:lang w:eastAsia="en-GB"/>
-              </w:rPr>
-              <w:t>4</w:t>
+                <w:b w:val="0"/>
+                <w:lang w:eastAsia="en-GB"/>
+              </w:rPr>
+            </w:pPr>
+            <w:r>
+              <w:rPr>
+                <w:b w:val="0"/>
+                <w:lang w:eastAsia="en-GB"/>
+              </w:rPr>
+              <w:t>5</w:t>
             </w:r>
           </w:p>
         </w:tc>
@@ -4797,7 +4946,7 @@
               <w:rPr>
                 <w:lang w:eastAsia="en-GB"/>
               </w:rPr>
-              <w:t>20.1</w:t>
+              <w:t>22.8</w:t>
             </w:r>
           </w:p>
         </w:tc>
@@ -4816,7 +4965,7 @@
               <w:rPr>
                 <w:lang w:eastAsia="en-GB"/>
               </w:rPr>
-              <w:t>51.0</w:t>
+              <w:t>57.9</w:t>
             </w:r>
           </w:p>
         </w:tc>
@@ -4836,7 +4985,7 @@
               <w:rPr>
                 <w:lang w:eastAsia="en-GB"/>
               </w:rPr>
-              <w:t>4.7</w:t>
+              <w:t>5.0</w:t>
             </w:r>
           </w:p>
         </w:tc>
@@ -4855,7 +5004,7 @@
               <w:rPr>
                 <w:lang w:eastAsia="en-GB"/>
               </w:rPr>
-              <w:t>2.1</w:t>
+              <w:t>2.3</w:t>
             </w:r>
           </w:p>
         </w:tc>
@@ -4875,7 +5024,7 @@
               <w:rPr>
                 <w:lang w:eastAsia="en-GB"/>
               </w:rPr>
-              <w:t>35.1</w:t>
+              <w:t>37.9</w:t>
             </w:r>
           </w:p>
         </w:tc>
@@ -4893,14 +5042,16 @@
           <w:p>
             <w:pPr>
               <w:rPr>
-                <w:lang w:eastAsia="en-GB"/>
-              </w:rPr>
-            </w:pPr>
-            <w:r>
-              <w:rPr>
-                <w:lang w:eastAsia="en-GB"/>
-              </w:rPr>
-              <w:t>5</w:t>
+                <w:b w:val="0"/>
+                <w:lang w:eastAsia="en-GB"/>
+              </w:rPr>
+            </w:pPr>
+            <w:r>
+              <w:rPr>
+                <w:b w:val="0"/>
+                <w:lang w:eastAsia="en-GB"/>
+              </w:rPr>
+              <w:t>6</w:t>
             </w:r>
           </w:p>
         </w:tc>
@@ -4920,7 +5071,7 @@
               <w:rPr>
                 <w:lang w:eastAsia="en-GB"/>
               </w:rPr>
-              <w:t>22.8</w:t>
+              <w:t>25.6</w:t>
             </w:r>
           </w:p>
         </w:tc>
@@ -4939,7 +5090,7 @@
               <w:rPr>
                 <w:lang w:eastAsia="en-GB"/>
               </w:rPr>
-              <w:t>57.9</w:t>
+              <w:t>65.0</w:t>
             </w:r>
           </w:p>
         </w:tc>
@@ -4959,7 +5110,7 @@
               <w:rPr>
                 <w:lang w:eastAsia="en-GB"/>
               </w:rPr>
-              <w:t>5.0</w:t>
+              <w:t>5.3</w:t>
             </w:r>
           </w:p>
         </w:tc>
@@ -4978,7 +5129,7 @@
               <w:rPr>
                 <w:lang w:eastAsia="en-GB"/>
               </w:rPr>
-              <w:t>2.3</w:t>
+              <w:t>2.4</w:t>
             </w:r>
           </w:p>
         </w:tc>
@@ -4998,7 +5149,7 @@
               <w:rPr>
                 <w:lang w:eastAsia="en-GB"/>
               </w:rPr>
-              <w:t>37.9</w:t>
+              <w:t>40.6</w:t>
             </w:r>
           </w:p>
         </w:tc>
@@ -5016,14 +5167,16 @@
           <w:p>
             <w:pPr>
               <w:rPr>
-                <w:lang w:eastAsia="en-GB"/>
-              </w:rPr>
-            </w:pPr>
-            <w:r>
-              <w:rPr>
-                <w:lang w:eastAsia="en-GB"/>
-              </w:rPr>
-              <w:t>6</w:t>
+                <w:b w:val="0"/>
+                <w:lang w:eastAsia="en-GB"/>
+              </w:rPr>
+            </w:pPr>
+            <w:r>
+              <w:rPr>
+                <w:b w:val="0"/>
+                <w:lang w:eastAsia="en-GB"/>
+              </w:rPr>
+              <w:t>7</w:t>
             </w:r>
           </w:p>
         </w:tc>
@@ -5043,7 +5196,7 @@
               <w:rPr>
                 <w:lang w:eastAsia="en-GB"/>
               </w:rPr>
-              <w:t>25.6</w:t>
+              <w:t>28.3</w:t>
             </w:r>
           </w:p>
         </w:tc>
@@ -5062,7 +5215,7 @@
               <w:rPr>
                 <w:lang w:eastAsia="en-GB"/>
               </w:rPr>
-              <w:t>65.0</w:t>
+              <w:t>71.9</w:t>
             </w:r>
           </w:p>
         </w:tc>
@@ -5082,7 +5235,7 @@
               <w:rPr>
                 <w:lang w:eastAsia="en-GB"/>
               </w:rPr>
-              <w:t>5.3</w:t>
+              <w:t>5.5</w:t>
             </w:r>
           </w:p>
         </w:tc>
@@ -5101,7 +5254,7 @@
               <w:rPr>
                 <w:lang w:eastAsia="en-GB"/>
               </w:rPr>
-              <w:t>2.4</w:t>
+              <w:t>2.5</w:t>
             </w:r>
           </w:p>
         </w:tc>
@@ -5121,7 +5274,7 @@
               <w:rPr>
                 <w:lang w:eastAsia="en-GB"/>
               </w:rPr>
-              <w:t>40.6</w:t>
+              <w:t>43.4</w:t>
             </w:r>
           </w:p>
         </w:tc>
@@ -5139,14 +5292,16 @@
           <w:p>
             <w:pPr>
               <w:rPr>
-                <w:lang w:eastAsia="en-GB"/>
-              </w:rPr>
-            </w:pPr>
-            <w:r>
-              <w:rPr>
-                <w:lang w:eastAsia="en-GB"/>
-              </w:rPr>
-              <w:t>7</w:t>
+                <w:b w:val="0"/>
+                <w:lang w:eastAsia="en-GB"/>
+              </w:rPr>
+            </w:pPr>
+            <w:r>
+              <w:rPr>
+                <w:b w:val="0"/>
+                <w:lang w:eastAsia="en-GB"/>
+              </w:rPr>
+              <w:t>8</w:t>
             </w:r>
           </w:p>
         </w:tc>
@@ -5166,7 +5321,7 @@
               <w:rPr>
                 <w:lang w:eastAsia="en-GB"/>
               </w:rPr>
-              <w:t>28.3</w:t>
+              <w:t>31.1</w:t>
             </w:r>
           </w:p>
         </w:tc>
@@ -5185,7 +5340,7 @@
               <w:rPr>
                 <w:lang w:eastAsia="en-GB"/>
               </w:rPr>
-              <w:t>71.9</w:t>
+              <w:t>79.0</w:t>
             </w:r>
           </w:p>
         </w:tc>
@@ -5205,7 +5360,7 @@
               <w:rPr>
                 <w:lang w:eastAsia="en-GB"/>
               </w:rPr>
-              <w:t>5.5</w:t>
+              <w:t>5.8</w:t>
             </w:r>
           </w:p>
         </w:tc>
@@ -5224,7 +5379,7 @@
               <w:rPr>
                 <w:lang w:eastAsia="en-GB"/>
               </w:rPr>
-              <w:t>2.5</w:t>
+              <w:t>2.6</w:t>
             </w:r>
           </w:p>
         </w:tc>
@@ -5244,7 +5399,7 @@
               <w:rPr>
                 <w:lang w:eastAsia="en-GB"/>
               </w:rPr>
-              <w:t>43.4</w:t>
+              <w:t>46.1</w:t>
             </w:r>
           </w:p>
         </w:tc>
@@ -5262,14 +5417,16 @@
           <w:p>
             <w:pPr>
               <w:rPr>
-                <w:lang w:eastAsia="en-GB"/>
-              </w:rPr>
-            </w:pPr>
-            <w:r>
-              <w:rPr>
-                <w:lang w:eastAsia="en-GB"/>
-              </w:rPr>
-              <w:t>8</w:t>
+                <w:b w:val="0"/>
+                <w:lang w:eastAsia="en-GB"/>
+              </w:rPr>
+            </w:pPr>
+            <w:r>
+              <w:rPr>
+                <w:b w:val="0"/>
+                <w:lang w:eastAsia="en-GB"/>
+              </w:rPr>
+              <w:t>9</w:t>
             </w:r>
           </w:p>
         </w:tc>
@@ -5289,7 +5446,7 @@
               <w:rPr>
                 <w:lang w:eastAsia="en-GB"/>
               </w:rPr>
-              <w:t>31.1</w:t>
+              <w:t>33.8</w:t>
             </w:r>
           </w:p>
         </w:tc>
@@ -5308,7 +5465,7 @@
               <w:rPr>
                 <w:lang w:eastAsia="en-GB"/>
               </w:rPr>
-              <w:t>79.0</w:t>
+              <w:t>85.9</w:t>
             </w:r>
           </w:p>
         </w:tc>
@@ -5328,7 +5485,7 @@
               <w:rPr>
                 <w:lang w:eastAsia="en-GB"/>
               </w:rPr>
-              <w:t>5.8</w:t>
+              <w:t>6.0</w:t>
             </w:r>
           </w:p>
         </w:tc>
@@ -5347,7 +5504,7 @@
               <w:rPr>
                 <w:lang w:eastAsia="en-GB"/>
               </w:rPr>
-              <w:t>2.6</w:t>
+              <w:t>2.7</w:t>
             </w:r>
           </w:p>
         </w:tc>
@@ -5367,7 +5524,7 @@
               <w:rPr>
                 <w:lang w:eastAsia="en-GB"/>
               </w:rPr>
-              <w:t>46.1</w:t>
+              <w:t>48.9</w:t>
             </w:r>
           </w:p>
         </w:tc>
@@ -5385,14 +5542,16 @@
           <w:p>
             <w:pPr>
               <w:rPr>
-                <w:lang w:eastAsia="en-GB"/>
-              </w:rPr>
-            </w:pPr>
-            <w:r>
-              <w:rPr>
-                <w:lang w:eastAsia="en-GB"/>
-              </w:rPr>
-              <w:t>9</w:t>
+                <w:b w:val="0"/>
+                <w:lang w:eastAsia="en-GB"/>
+              </w:rPr>
+            </w:pPr>
+            <w:r>
+              <w:rPr>
+                <w:b w:val="0"/>
+                <w:lang w:eastAsia="en-GB"/>
+              </w:rPr>
+              <w:t>10</w:t>
             </w:r>
           </w:p>
         </w:tc>
@@ -5412,7 +5571,7 @@
               <w:rPr>
                 <w:lang w:eastAsia="en-GB"/>
               </w:rPr>
-              <w:t>33.8</w:t>
+              <w:t>36.6</w:t>
             </w:r>
           </w:p>
         </w:tc>
@@ -5431,7 +5590,7 @@
               <w:rPr>
                 <w:lang w:eastAsia="en-GB"/>
               </w:rPr>
-              <w:t>85.9</w:t>
+              <w:t>93.0</w:t>
             </w:r>
           </w:p>
         </w:tc>
@@ -5451,7 +5610,7 @@
               <w:rPr>
                 <w:lang w:eastAsia="en-GB"/>
               </w:rPr>
-              <w:t>6.0</w:t>
+              <w:t>6.3</w:t>
             </w:r>
           </w:p>
         </w:tc>
@@ -5470,7 +5629,7 @@
               <w:rPr>
                 <w:lang w:eastAsia="en-GB"/>
               </w:rPr>
-              <w:t>2.7</w:t>
+              <w:t>2.9</w:t>
             </w:r>
           </w:p>
         </w:tc>
@@ -5490,7 +5649,7 @@
               <w:rPr>
                 <w:lang w:eastAsia="en-GB"/>
               </w:rPr>
-              <w:t>48.9</w:t>
+              <w:t>51.6</w:t>
             </w:r>
           </w:p>
         </w:tc>
@@ -5508,14 +5667,16 @@
           <w:p>
             <w:pPr>
               <w:rPr>
-                <w:lang w:eastAsia="en-GB"/>
-              </w:rPr>
-            </w:pPr>
-            <w:r>
-              <w:rPr>
-                <w:lang w:eastAsia="en-GB"/>
-              </w:rPr>
-              <w:t>10</w:t>
+                <w:b w:val="0"/>
+                <w:lang w:eastAsia="en-GB"/>
+              </w:rPr>
+            </w:pPr>
+            <w:r>
+              <w:rPr>
+                <w:b w:val="0"/>
+                <w:lang w:eastAsia="en-GB"/>
+              </w:rPr>
+              <w:t>11</w:t>
             </w:r>
           </w:p>
         </w:tc>
@@ -5535,7 +5696,7 @@
               <w:rPr>
                 <w:lang w:eastAsia="en-GB"/>
               </w:rPr>
-              <w:t>36.6</w:t>
+              <w:t>39.3</w:t>
             </w:r>
           </w:p>
         </w:tc>
@@ -5554,7 +5715,7 @@
               <w:rPr>
                 <w:lang w:eastAsia="en-GB"/>
               </w:rPr>
-              <w:t>93.0</w:t>
+              <w:t>99.8</w:t>
             </w:r>
           </w:p>
         </w:tc>
@@ -5574,7 +5735,7 @@
               <w:rPr>
                 <w:lang w:eastAsia="en-GB"/>
               </w:rPr>
-              <w:t>6.3</w:t>
+              <w:t>6.6</w:t>
             </w:r>
           </w:p>
         </w:tc>
@@ -5593,7 +5754,7 @@
               <w:rPr>
                 <w:lang w:eastAsia="en-GB"/>
               </w:rPr>
-              <w:t>2.9</w:t>
+              <w:t>3.0</w:t>
             </w:r>
           </w:p>
         </w:tc>
@@ -5613,7 +5774,7 @@
               <w:rPr>
                 <w:lang w:eastAsia="en-GB"/>
               </w:rPr>
-              <w:t>51.6</w:t>
+              <w:t>54.4</w:t>
             </w:r>
           </w:p>
         </w:tc>
@@ -5631,14 +5792,16 @@
           <w:p>
             <w:pPr>
               <w:rPr>
-                <w:lang w:eastAsia="en-GB"/>
-              </w:rPr>
-            </w:pPr>
-            <w:r>
-              <w:rPr>
-                <w:lang w:eastAsia="en-GB"/>
-              </w:rPr>
-              <w:t>11</w:t>
+                <w:b w:val="0"/>
+                <w:lang w:eastAsia="en-GB"/>
+              </w:rPr>
+            </w:pPr>
+            <w:r>
+              <w:rPr>
+                <w:b w:val="0"/>
+                <w:lang w:eastAsia="en-GB"/>
+              </w:rPr>
+              <w:t>12</w:t>
             </w:r>
           </w:p>
         </w:tc>
@@ -5658,7 +5821,7 @@
               <w:rPr>
                 <w:lang w:eastAsia="en-GB"/>
               </w:rPr>
-              <w:t>39.3</w:t>
+              <w:t>42.1</w:t>
             </w:r>
           </w:p>
         </w:tc>
@@ -5677,7 +5840,7 @@
               <w:rPr>
                 <w:lang w:eastAsia="en-GB"/>
               </w:rPr>
-              <w:t>99.8</w:t>
+              <w:t>106.9</w:t>
             </w:r>
           </w:p>
         </w:tc>
@@ -5697,7 +5860,7 @@
               <w:rPr>
                 <w:lang w:eastAsia="en-GB"/>
               </w:rPr>
-              <w:t>6.6</w:t>
+              <w:t>6.8</w:t>
             </w:r>
           </w:p>
         </w:tc>
@@ -5716,7 +5879,7 @@
               <w:rPr>
                 <w:lang w:eastAsia="en-GB"/>
               </w:rPr>
-              <w:t>3.0</w:t>
+              <w:t>3.1</w:t>
             </w:r>
           </w:p>
         </w:tc>
@@ -5736,7 +5899,7 @@
               <w:rPr>
                 <w:lang w:eastAsia="en-GB"/>
               </w:rPr>
-              <w:t>54.4</w:t>
+              <w:t>57.1</w:t>
             </w:r>
           </w:p>
         </w:tc>
@@ -5754,14 +5917,16 @@
           <w:p>
             <w:pPr>
               <w:rPr>
-                <w:lang w:eastAsia="en-GB"/>
-              </w:rPr>
-            </w:pPr>
-            <w:r>
-              <w:rPr>
-                <w:lang w:eastAsia="en-GB"/>
-              </w:rPr>
-              <w:t>12</w:t>
+                <w:b w:val="0"/>
+                <w:lang w:eastAsia="en-GB"/>
+              </w:rPr>
+            </w:pPr>
+            <w:r>
+              <w:rPr>
+                <w:b w:val="0"/>
+                <w:lang w:eastAsia="en-GB"/>
+              </w:rPr>
+              <w:t>13</w:t>
             </w:r>
           </w:p>
         </w:tc>
@@ -5781,7 +5946,7 @@
               <w:rPr>
                 <w:lang w:eastAsia="en-GB"/>
               </w:rPr>
-              <w:t>42.1</w:t>
+              <w:t>44.8</w:t>
             </w:r>
           </w:p>
         </w:tc>
@@ -5800,7 +5965,7 @@
               <w:rPr>
                 <w:lang w:eastAsia="en-GB"/>
               </w:rPr>
-              <w:t>106.9</w:t>
+              <w:t>113.8</w:t>
             </w:r>
           </w:p>
         </w:tc>
@@ -5820,7 +5985,7 @@
               <w:rPr>
                 <w:lang w:eastAsia="en-GB"/>
               </w:rPr>
-              <w:t>6.8</w:t>
+              <w:t>7.1</w:t>
             </w:r>
           </w:p>
         </w:tc>
@@ -5839,7 +6004,7 @@
               <w:rPr>
                 <w:lang w:eastAsia="en-GB"/>
               </w:rPr>
-              <w:t>3.1</w:t>
+              <w:t>3.2</w:t>
             </w:r>
           </w:p>
         </w:tc>
@@ -5859,7 +6024,7 @@
               <w:rPr>
                 <w:lang w:eastAsia="en-GB"/>
               </w:rPr>
-              <w:t>57.1</w:t>
+              <w:t>59.9</w:t>
             </w:r>
           </w:p>
         </w:tc>
@@ -5877,14 +6042,16 @@
           <w:p>
             <w:pPr>
               <w:rPr>
-                <w:lang w:eastAsia="en-GB"/>
-              </w:rPr>
-            </w:pPr>
-            <w:r>
-              <w:rPr>
-                <w:lang w:eastAsia="en-GB"/>
-              </w:rPr>
-              <w:t>13</w:t>
+                <w:b w:val="0"/>
+                <w:lang w:eastAsia="en-GB"/>
+              </w:rPr>
+            </w:pPr>
+            <w:r>
+              <w:rPr>
+                <w:b w:val="0"/>
+                <w:lang w:eastAsia="en-GB"/>
+              </w:rPr>
+              <w:t>14</w:t>
             </w:r>
           </w:p>
         </w:tc>
@@ -5904,7 +6071,7 @@
               <w:rPr>
                 <w:lang w:eastAsia="en-GB"/>
               </w:rPr>
-              <w:t>44.8</w:t>
+              <w:t>47.6</w:t>
             </w:r>
           </w:p>
         </w:tc>
@@ -5923,7 +6090,7 @@
               <w:rPr>
                 <w:lang w:eastAsia="en-GB"/>
               </w:rPr>
-              <w:t>113.8</w:t>
+              <w:t>120.9</w:t>
             </w:r>
           </w:p>
         </w:tc>
@@ -5943,7 +6110,7 @@
               <w:rPr>
                 <w:lang w:eastAsia="en-GB"/>
               </w:rPr>
-              <w:t>7.1</w:t>
+              <w:t>7.3</w:t>
             </w:r>
           </w:p>
         </w:tc>
@@ -5962,7 +6129,7 @@
               <w:rPr>
                 <w:lang w:eastAsia="en-GB"/>
               </w:rPr>
-              <w:t>3.2</w:t>
+              <w:t>3.3</w:t>
             </w:r>
           </w:p>
         </w:tc>
@@ -5982,7 +6149,7 @@
               <w:rPr>
                 <w:lang w:eastAsia="en-GB"/>
               </w:rPr>
-              <w:t>59.9</w:t>
+              <w:t>62.6</w:t>
             </w:r>
           </w:p>
         </w:tc>
@@ -6000,14 +6167,16 @@
           <w:p>
             <w:pPr>
               <w:rPr>
-                <w:lang w:eastAsia="en-GB"/>
-              </w:rPr>
-            </w:pPr>
-            <w:r>
-              <w:rPr>
-                <w:lang w:eastAsia="en-GB"/>
-              </w:rPr>
-              <w:t>14</w:t>
+                <w:b w:val="0"/>
+                <w:lang w:eastAsia="en-GB"/>
+              </w:rPr>
+            </w:pPr>
+            <w:r>
+              <w:rPr>
+                <w:b w:val="0"/>
+                <w:lang w:eastAsia="en-GB"/>
+              </w:rPr>
+              <w:t>15</w:t>
             </w:r>
           </w:p>
         </w:tc>
@@ -6027,7 +6196,7 @@
               <w:rPr>
                 <w:lang w:eastAsia="en-GB"/>
               </w:rPr>
-              <w:t>47.6</w:t>
+              <w:t>50.3</w:t>
             </w:r>
           </w:p>
         </w:tc>
@@ -6046,7 +6215,7 @@
               <w:rPr>
                 <w:lang w:eastAsia="en-GB"/>
               </w:rPr>
-              <w:t>120.9</w:t>
+              <w:t>127.8</w:t>
             </w:r>
           </w:p>
         </w:tc>
@@ -6066,7 +6235,7 @@
               <w:rPr>
                 <w:lang w:eastAsia="en-GB"/>
               </w:rPr>
-              <w:t>7.3</w:t>
+              <w:t>7.6</w:t>
             </w:r>
           </w:p>
         </w:tc>
@@ -6085,7 +6254,7 @@
               <w:rPr>
                 <w:lang w:eastAsia="en-GB"/>
               </w:rPr>
-              <w:t>3.3</w:t>
+              <w:t>3.4</w:t>
             </w:r>
           </w:p>
         </w:tc>
@@ -6105,7 +6274,7 @@
               <w:rPr>
                 <w:lang w:eastAsia="en-GB"/>
               </w:rPr>
-              <w:t>62.6</w:t>
+              <w:t>65.4</w:t>
             </w:r>
           </w:p>
         </w:tc>
@@ -6123,14 +6292,16 @@
           <w:p>
             <w:pPr>
               <w:rPr>
-                <w:lang w:eastAsia="en-GB"/>
-              </w:rPr>
-            </w:pPr>
-            <w:r>
-              <w:rPr>
-                <w:lang w:eastAsia="en-GB"/>
-              </w:rPr>
-              <w:t>15</w:t>
+                <w:b w:val="0"/>
+                <w:lang w:eastAsia="en-GB"/>
+              </w:rPr>
+            </w:pPr>
+            <w:r>
+              <w:rPr>
+                <w:b w:val="0"/>
+                <w:lang w:eastAsia="en-GB"/>
+              </w:rPr>
+              <w:t>16</w:t>
             </w:r>
           </w:p>
         </w:tc>
@@ -6150,7 +6321,7 @@
               <w:rPr>
                 <w:lang w:eastAsia="en-GB"/>
               </w:rPr>
-              <w:t>50.3</w:t>
+              <w:t>53.1</w:t>
             </w:r>
           </w:p>
         </w:tc>
@@ -6169,7 +6340,7 @@
               <w:rPr>
                 <w:lang w:eastAsia="en-GB"/>
               </w:rPr>
-              <w:t>127.8</w:t>
+              <w:t>134.9</w:t>
             </w:r>
           </w:p>
         </w:tc>
@@ -6189,7 +6360,7 @@
               <w:rPr>
                 <w:lang w:eastAsia="en-GB"/>
               </w:rPr>
-              <w:t>7.6</w:t>
+              <w:t>7.9</w:t>
             </w:r>
           </w:p>
         </w:tc>
@@ -6208,7 +6379,7 @@
               <w:rPr>
                 <w:lang w:eastAsia="en-GB"/>
               </w:rPr>
-              <w:t>3.4</w:t>
+              <w:t>3.6</w:t>
             </w:r>
           </w:p>
         </w:tc>
@@ -6228,7 +6399,7 @@
               <w:rPr>
                 <w:lang w:eastAsia="en-GB"/>
               </w:rPr>
-              <w:t>65.4</w:t>
+              <w:t>68.1</w:t>
             </w:r>
           </w:p>
         </w:tc>
@@ -6246,14 +6417,16 @@
           <w:p>
             <w:pPr>
               <w:rPr>
-                <w:lang w:eastAsia="en-GB"/>
-              </w:rPr>
-            </w:pPr>
-            <w:r>
-              <w:rPr>
-                <w:lang w:eastAsia="en-GB"/>
-              </w:rPr>
-              <w:t>16</w:t>
+                <w:b w:val="0"/>
+                <w:lang w:eastAsia="en-GB"/>
+              </w:rPr>
+            </w:pPr>
+            <w:r>
+              <w:rPr>
+                <w:b w:val="0"/>
+                <w:lang w:eastAsia="en-GB"/>
+              </w:rPr>
+              <w:t>17</w:t>
             </w:r>
           </w:p>
         </w:tc>
@@ -6273,7 +6446,7 @@
               <w:rPr>
                 <w:lang w:eastAsia="en-GB"/>
               </w:rPr>
-              <w:t>53.1</w:t>
+              <w:t>55.8</w:t>
             </w:r>
           </w:p>
         </w:tc>
@@ -6292,7 +6465,7 @@
               <w:rPr>
                 <w:lang w:eastAsia="en-GB"/>
               </w:rPr>
-              <w:t>134.9</w:t>
+              <w:t>141.7</w:t>
             </w:r>
           </w:p>
         </w:tc>
@@ -6312,7 +6485,7 @@
               <w:rPr>
                 <w:lang w:eastAsia="en-GB"/>
               </w:rPr>
-              <w:t>7.9</w:t>
+              <w:t>8.1</w:t>
             </w:r>
           </w:p>
         </w:tc>
@@ -6331,7 +6504,7 @@
               <w:rPr>
                 <w:lang w:eastAsia="en-GB"/>
               </w:rPr>
-              <w:t>3.6</w:t>
+              <w:t>3.7</w:t>
             </w:r>
           </w:p>
         </w:tc>
@@ -6351,7 +6524,7 @@
               <w:rPr>
                 <w:lang w:eastAsia="en-GB"/>
               </w:rPr>
-              <w:t>68.1</w:t>
+              <w:t>70.9</w:t>
             </w:r>
           </w:p>
         </w:tc>
@@ -6369,14 +6542,16 @@
           <w:p>
             <w:pPr>
               <w:rPr>
-                <w:lang w:eastAsia="en-GB"/>
-              </w:rPr>
-            </w:pPr>
-            <w:r>
-              <w:rPr>
-                <w:lang w:eastAsia="en-GB"/>
-              </w:rPr>
-              <w:t>17</w:t>
+                <w:b w:val="0"/>
+                <w:lang w:eastAsia="en-GB"/>
+              </w:rPr>
+            </w:pPr>
+            <w:r>
+              <w:rPr>
+                <w:b w:val="0"/>
+                <w:lang w:eastAsia="en-GB"/>
+              </w:rPr>
+              <w:t>18</w:t>
             </w:r>
           </w:p>
         </w:tc>
@@ -6396,7 +6571,7 @@
               <w:rPr>
                 <w:lang w:eastAsia="en-GB"/>
               </w:rPr>
-              <w:t>55.8</w:t>
+              <w:t>58.6</w:t>
             </w:r>
           </w:p>
         </w:tc>
@@ -6415,7 +6590,7 @@
               <w:rPr>
                 <w:lang w:eastAsia="en-GB"/>
               </w:rPr>
-              <w:t>141.7</w:t>
+              <w:t>148.8</w:t>
             </w:r>
           </w:p>
         </w:tc>
@@ -6435,7 +6610,7 @@
               <w:rPr>
                 <w:lang w:eastAsia="en-GB"/>
               </w:rPr>
-              <w:t>8.1</w:t>
+              <w:t>8.4</w:t>
             </w:r>
           </w:p>
         </w:tc>
@@ -6454,7 +6629,7 @@
               <w:rPr>
                 <w:lang w:eastAsia="en-GB"/>
               </w:rPr>
-              <w:t>3.7</w:t>
+              <w:t>3.8</w:t>
             </w:r>
           </w:p>
         </w:tc>
@@ -6474,7 +6649,7 @@
               <w:rPr>
                 <w:lang w:eastAsia="en-GB"/>
               </w:rPr>
-              <w:t>70.9</w:t>
+              <w:t>73.6</w:t>
             </w:r>
           </w:p>
         </w:tc>
@@ -6492,14 +6667,16 @@
           <w:p>
             <w:pPr>
               <w:rPr>
-                <w:lang w:eastAsia="en-GB"/>
-              </w:rPr>
-            </w:pPr>
-            <w:r>
-              <w:rPr>
-                <w:lang w:eastAsia="en-GB"/>
-              </w:rPr>
-              <w:t>18</w:t>
+                <w:b w:val="0"/>
+                <w:lang w:eastAsia="en-GB"/>
+              </w:rPr>
+            </w:pPr>
+            <w:r>
+              <w:rPr>
+                <w:b w:val="0"/>
+                <w:lang w:eastAsia="en-GB"/>
+              </w:rPr>
+              <w:t>19</w:t>
             </w:r>
           </w:p>
         </w:tc>
@@ -6519,7 +6696,7 @@
               <w:rPr>
                 <w:lang w:eastAsia="en-GB"/>
               </w:rPr>
-              <w:t>58.6</w:t>
+              <w:t>61.3</w:t>
             </w:r>
           </w:p>
         </w:tc>
@@ -6538,7 +6715,7 @@
               <w:rPr>
                 <w:lang w:eastAsia="en-GB"/>
               </w:rPr>
-              <w:t>148.8</w:t>
+              <w:t>155.7</w:t>
             </w:r>
           </w:p>
         </w:tc>
@@ -6558,7 +6735,7 @@
               <w:rPr>
                 <w:lang w:eastAsia="en-GB"/>
               </w:rPr>
-              <w:t>8.4</w:t>
+              <w:t>8.6</w:t>
             </w:r>
           </w:p>
         </w:tc>
@@ -6577,7 +6754,7 @@
               <w:rPr>
                 <w:lang w:eastAsia="en-GB"/>
               </w:rPr>
-              <w:t>3.8</w:t>
+              <w:t>3.9</w:t>
             </w:r>
           </w:p>
         </w:tc>
@@ -6597,7 +6774,7 @@
               <w:rPr>
                 <w:lang w:eastAsia="en-GB"/>
               </w:rPr>
-              <w:t>73.6</w:t>
+              <w:t>76.4</w:t>
             </w:r>
           </w:p>
         </w:tc>
@@ -6615,14 +6792,16 @@
           <w:p>
             <w:pPr>
               <w:rPr>
-                <w:lang w:eastAsia="en-GB"/>
-              </w:rPr>
-            </w:pPr>
-            <w:r>
-              <w:rPr>
-                <w:lang w:eastAsia="en-GB"/>
-              </w:rPr>
-              <w:t>19</w:t>
+                <w:b w:val="0"/>
+                <w:lang w:eastAsia="en-GB"/>
+              </w:rPr>
+            </w:pPr>
+            <w:r>
+              <w:rPr>
+                <w:b w:val="0"/>
+                <w:lang w:eastAsia="en-GB"/>
+              </w:rPr>
+              <w:t>20</w:t>
             </w:r>
           </w:p>
         </w:tc>
@@ -6642,7 +6821,7 @@
               <w:rPr>
                 <w:lang w:eastAsia="en-GB"/>
               </w:rPr>
-              <w:t>61.3</w:t>
+              <w:t>64.1</w:t>
             </w:r>
           </w:p>
         </w:tc>
@@ -6661,7 +6840,7 @@
               <w:rPr>
                 <w:lang w:eastAsia="en-GB"/>
               </w:rPr>
-              <w:t>155.7</w:t>
+              <w:t>162.8</w:t>
             </w:r>
           </w:p>
         </w:tc>
@@ -6681,7 +6860,7 @@
               <w:rPr>
                 <w:lang w:eastAsia="en-GB"/>
               </w:rPr>
-              <w:t>8.6</w:t>
+              <w:t>8.9</w:t>
             </w:r>
           </w:p>
         </w:tc>
@@ -6700,7 +6879,7 @@
               <w:rPr>
                 <w:lang w:eastAsia="en-GB"/>
               </w:rPr>
-              <w:t>3.9</w:t>
+              <w:t>4.0</w:t>
             </w:r>
           </w:p>
         </w:tc>
@@ -6720,7 +6899,7 @@
               <w:rPr>
                 <w:lang w:eastAsia="en-GB"/>
               </w:rPr>
-              <w:t>76.4</w:t>
+              <w:t>79.1</w:t>
             </w:r>
           </w:p>
         </w:tc>
@@ -6738,14 +6917,16 @@
           <w:p>
             <w:pPr>
               <w:rPr>
-                <w:lang w:eastAsia="en-GB"/>
-              </w:rPr>
-            </w:pPr>
-            <w:r>
-              <w:rPr>
-                <w:lang w:eastAsia="en-GB"/>
-              </w:rPr>
-              <w:t>20</w:t>
+                <w:b w:val="0"/>
+                <w:lang w:eastAsia="en-GB"/>
+              </w:rPr>
+            </w:pPr>
+            <w:r>
+              <w:rPr>
+                <w:b w:val="0"/>
+                <w:lang w:eastAsia="en-GB"/>
+              </w:rPr>
+              <w:t>21</w:t>
             </w:r>
           </w:p>
         </w:tc>
@@ -6765,7 +6946,7 @@
               <w:rPr>
                 <w:lang w:eastAsia="en-GB"/>
               </w:rPr>
-              <w:t>64.1</w:t>
+              <w:t>66.8</w:t>
             </w:r>
           </w:p>
         </w:tc>
@@ -6784,7 +6965,7 @@
               <w:rPr>
                 <w:lang w:eastAsia="en-GB"/>
               </w:rPr>
-              <w:t>162.8</w:t>
+              <w:t>169.7</w:t>
             </w:r>
           </w:p>
         </w:tc>
@@ -6804,7 +6985,7 @@
               <w:rPr>
                 <w:lang w:eastAsia="en-GB"/>
               </w:rPr>
-              <w:t>8.9</w:t>
+              <w:t>9.2</w:t>
             </w:r>
           </w:p>
         </w:tc>
@@ -6823,7 +7004,7 @@
               <w:rPr>
                 <w:lang w:eastAsia="en-GB"/>
               </w:rPr>
-              <w:t>4.0</w:t>
+              <w:t>4.2</w:t>
             </w:r>
           </w:p>
         </w:tc>
@@ -6843,7 +7024,7 @@
               <w:rPr>
                 <w:lang w:eastAsia="en-GB"/>
               </w:rPr>
-              <w:t>79.1</w:t>
+              <w:t>81.9</w:t>
             </w:r>
           </w:p>
         </w:tc>
@@ -6861,14 +7042,16 @@
           <w:p>
             <w:pPr>
               <w:rPr>
-                <w:lang w:eastAsia="en-GB"/>
-              </w:rPr>
-            </w:pPr>
-            <w:r>
-              <w:rPr>
-                <w:lang w:eastAsia="en-GB"/>
-              </w:rPr>
-              <w:t>21</w:t>
+                <w:b w:val="0"/>
+                <w:lang w:eastAsia="en-GB"/>
+              </w:rPr>
+            </w:pPr>
+            <w:r>
+              <w:rPr>
+                <w:b w:val="0"/>
+                <w:lang w:eastAsia="en-GB"/>
+              </w:rPr>
+              <w:t>22</w:t>
             </w:r>
           </w:p>
         </w:tc>
@@ -6888,7 +7071,7 @@
               <w:rPr>
                 <w:lang w:eastAsia="en-GB"/>
               </w:rPr>
-              <w:t>66.8</w:t>
+              <w:t>69.6</w:t>
             </w:r>
           </w:p>
         </w:tc>
@@ -6907,7 +7090,7 @@
               <w:rPr>
                 <w:lang w:eastAsia="en-GB"/>
               </w:rPr>
-              <w:t>169.7</w:t>
+              <w:t>176.8</w:t>
             </w:r>
           </w:p>
         </w:tc>
@@ -6927,7 +7110,7 @@
               <w:rPr>
                 <w:lang w:eastAsia="en-GB"/>
               </w:rPr>
-              <w:t>9.2</w:t>
+              <w:t>9.4</w:t>
             </w:r>
           </w:p>
         </w:tc>
@@ -6946,7 +7129,7 @@
               <w:rPr>
                 <w:lang w:eastAsia="en-GB"/>
               </w:rPr>
-              <w:t>4.2</w:t>
+              <w:t>4.3</w:t>
             </w:r>
           </w:p>
         </w:tc>
@@ -6966,7 +7149,7 @@
               <w:rPr>
                 <w:lang w:eastAsia="en-GB"/>
               </w:rPr>
-              <w:t>81.9</w:t>
+              <w:t>84.6</w:t>
             </w:r>
           </w:p>
         </w:tc>
@@ -6984,14 +7167,16 @@
           <w:p>
             <w:pPr>
               <w:rPr>
-                <w:lang w:eastAsia="en-GB"/>
-              </w:rPr>
-            </w:pPr>
-            <w:r>
-              <w:rPr>
-                <w:lang w:eastAsia="en-GB"/>
-              </w:rPr>
-              <w:t>22</w:t>
+                <w:b w:val="0"/>
+                <w:lang w:eastAsia="en-GB"/>
+              </w:rPr>
+            </w:pPr>
+            <w:r>
+              <w:rPr>
+                <w:b w:val="0"/>
+                <w:lang w:eastAsia="en-GB"/>
+              </w:rPr>
+              <w:t>23</w:t>
             </w:r>
           </w:p>
         </w:tc>
@@ -7011,7 +7196,7 @@
               <w:rPr>
                 <w:lang w:eastAsia="en-GB"/>
               </w:rPr>
-              <w:t>69.6</w:t>
+              <w:t>72.3</w:t>
             </w:r>
           </w:p>
         </w:tc>
@@ -7030,7 +7215,7 @@
               <w:rPr>
                 <w:lang w:eastAsia="en-GB"/>
               </w:rPr>
-              <w:t>176.8</w:t>
+              <w:t>183.6</w:t>
             </w:r>
           </w:p>
         </w:tc>
@@ -7050,7 +7235,7 @@
               <w:rPr>
                 <w:lang w:eastAsia="en-GB"/>
               </w:rPr>
-              <w:t>9.4</w:t>
+              <w:t>9.7</w:t>
             </w:r>
           </w:p>
         </w:tc>
@@ -7069,7 +7254,7 @@
               <w:rPr>
                 <w:lang w:eastAsia="en-GB"/>
               </w:rPr>
-              <w:t>4.3</w:t>
+              <w:t>4.4</w:t>
             </w:r>
           </w:p>
         </w:tc>
@@ -7089,7 +7274,7 @@
               <w:rPr>
                 <w:lang w:eastAsia="en-GB"/>
               </w:rPr>
-              <w:t>84.6</w:t>
+              <w:t>87.4</w:t>
             </w:r>
           </w:p>
         </w:tc>
@@ -7107,14 +7292,16 @@
           <w:p>
             <w:pPr>
               <w:rPr>
-                <w:lang w:eastAsia="en-GB"/>
-              </w:rPr>
-            </w:pPr>
-            <w:r>
-              <w:rPr>
-                <w:lang w:eastAsia="en-GB"/>
-              </w:rPr>
-              <w:t>23</w:t>
+                <w:b w:val="0"/>
+                <w:lang w:eastAsia="en-GB"/>
+              </w:rPr>
+            </w:pPr>
+            <w:r>
+              <w:rPr>
+                <w:b w:val="0"/>
+                <w:lang w:eastAsia="en-GB"/>
+              </w:rPr>
+              <w:t>24</w:t>
             </w:r>
           </w:p>
         </w:tc>
@@ -7134,7 +7321,7 @@
               <w:rPr>
                 <w:lang w:eastAsia="en-GB"/>
               </w:rPr>
-              <w:t>72.3</w:t>
+              <w:t>75.1</w:t>
             </w:r>
           </w:p>
         </w:tc>
@@ -7153,7 +7340,7 @@
               <w:rPr>
                 <w:lang w:eastAsia="en-GB"/>
               </w:rPr>
-              <w:t>183.6</w:t>
+              <w:t>190.8</w:t>
             </w:r>
           </w:p>
         </w:tc>
@@ -7173,7 +7360,7 @@
               <w:rPr>
                 <w:lang w:eastAsia="en-GB"/>
               </w:rPr>
-              <w:t>9.7</w:t>
+              <w:t>9.9</w:t>
             </w:r>
           </w:p>
         </w:tc>
@@ -7192,7 +7379,7 @@
               <w:rPr>
                 <w:lang w:eastAsia="en-GB"/>
               </w:rPr>
-              <w:t>4.4</w:t>
+              <w:t>4.5</w:t>
             </w:r>
           </w:p>
         </w:tc>
@@ -7212,7 +7399,7 @@
               <w:rPr>
                 <w:lang w:eastAsia="en-GB"/>
               </w:rPr>
-              <w:t>87.4</w:t>
+              <w:t>90.1</w:t>
             </w:r>
           </w:p>
         </w:tc>
@@ -7230,14 +7417,16 @@
           <w:p>
             <w:pPr>
               <w:rPr>
-                <w:lang w:eastAsia="en-GB"/>
-              </w:rPr>
-            </w:pPr>
-            <w:r>
-              <w:rPr>
-                <w:lang w:eastAsia="en-GB"/>
-              </w:rPr>
-              <w:t>24</w:t>
+                <w:b w:val="0"/>
+                <w:lang w:eastAsia="en-GB"/>
+              </w:rPr>
+            </w:pPr>
+            <w:r>
+              <w:rPr>
+                <w:b w:val="0"/>
+                <w:lang w:eastAsia="en-GB"/>
+              </w:rPr>
+              <w:t>25</w:t>
             </w:r>
           </w:p>
         </w:tc>
@@ -7257,7 +7446,7 @@
               <w:rPr>
                 <w:lang w:eastAsia="en-GB"/>
               </w:rPr>
-              <w:t>75.1</w:t>
+              <w:t>77.8</w:t>
             </w:r>
           </w:p>
         </w:tc>
@@ -7276,7 +7465,7 @@
               <w:rPr>
                 <w:lang w:eastAsia="en-GB"/>
               </w:rPr>
-              <w:t>190.8</w:t>
+              <w:t>197.6</w:t>
             </w:r>
           </w:p>
         </w:tc>
@@ -7296,7 +7485,7 @@
               <w:rPr>
                 <w:lang w:eastAsia="en-GB"/>
               </w:rPr>
-              <w:t>9.9</w:t>
+              <w:t>10.2</w:t>
             </w:r>
           </w:p>
         </w:tc>
@@ -7315,133 +7504,8 @@
               <w:rPr>
                 <w:lang w:eastAsia="en-GB"/>
               </w:rPr>
-              <w:t>4.5</w:t>
-            </w:r>
-          </w:p>
-        </w:tc>
-        <w:tc>
-          <w:tcPr>
-            <w:tcW w:w="2410" w:type="dxa"/>
-            <w:hideMark/>
-          </w:tcPr>
-          <w:p>
-            <w:pPr>
-              <w:cnfStyle w:val="000000000000" w:firstRow="0" w:lastRow="0" w:firstColumn="0" w:lastColumn="0" w:oddVBand="0" w:evenVBand="0" w:oddHBand="0" w:evenHBand="0" w:firstRowFirstColumn="0" w:firstRowLastColumn="0" w:lastRowFirstColumn="0" w:lastRowLastColumn="0"/>
-              <w:rPr>
-                <w:lang w:eastAsia="en-GB"/>
-              </w:rPr>
-            </w:pPr>
-            <w:r>
-              <w:rPr>
-                <w:lang w:eastAsia="en-GB"/>
-              </w:rPr>
-              <w:t>90.1</w:t>
-            </w:r>
-          </w:p>
-        </w:tc>
-      </w:tr>
-      <w:tr>
-        <w:trPr>
-          <w:trHeight w:val="315"/>
-        </w:trPr>
-        <w:tc>
-          <w:tcPr>
-            <w:cnfStyle w:val="001000000000" w:firstRow="0" w:lastRow="0" w:firstColumn="1" w:lastColumn="0" w:oddVBand="0" w:evenVBand="0" w:oddHBand="0" w:evenHBand="0" w:firstRowFirstColumn="0" w:firstRowLastColumn="0" w:lastRowFirstColumn="0" w:lastRowLastColumn="0"/>
-            <w:tcW w:w="1702" w:type="dxa"/>
-            <w:hideMark/>
-          </w:tcPr>
-          <w:p>
-            <w:pPr>
-              <w:rPr>
-                <w:lang w:eastAsia="en-GB"/>
-              </w:rPr>
-            </w:pPr>
-            <w:r>
-              <w:rPr>
-                <w:lang w:eastAsia="en-GB"/>
-              </w:rPr>
-              <w:t>25</w:t>
-            </w:r>
-          </w:p>
-        </w:tc>
-        <w:tc>
-          <w:tcPr>
-            <w:tcW w:w="2126" w:type="dxa"/>
-            <w:hideMark/>
-          </w:tcPr>
-          <w:p>
-            <w:pPr>
-              <w:cnfStyle w:val="000000000000" w:firstRow="0" w:lastRow="0" w:firstColumn="0" w:lastColumn="0" w:oddVBand="0" w:evenVBand="0" w:oddHBand="0" w:evenHBand="0" w:firstRowFirstColumn="0" w:firstRowLastColumn="0" w:lastRowFirstColumn="0" w:lastRowLastColumn="0"/>
-              <w:rPr>
-                <w:lang w:eastAsia="en-GB"/>
-              </w:rPr>
-            </w:pPr>
-            <w:r>
-              <w:rPr>
-                <w:lang w:eastAsia="en-GB"/>
-              </w:rPr>
-              <w:t>77.8</w:t>
-            </w:r>
-          </w:p>
-        </w:tc>
-        <w:tc>
-          <w:tcPr>
-            <w:tcW w:w="2410" w:type="dxa"/>
-          </w:tcPr>
-          <w:p>
-            <w:pPr>
-              <w:cnfStyle w:val="000000000000" w:firstRow="0" w:lastRow="0" w:firstColumn="0" w:lastColumn="0" w:oddVBand="0" w:evenVBand="0" w:oddHBand="0" w:evenHBand="0" w:firstRowFirstColumn="0" w:firstRowLastColumn="0" w:lastRowFirstColumn="0" w:lastRowLastColumn="0"/>
-              <w:rPr>
-                <w:lang w:eastAsia="en-GB"/>
-              </w:rPr>
-            </w:pPr>
-            <w:r>
-              <w:rPr>
-                <w:lang w:eastAsia="en-GB"/>
-              </w:rPr>
-              <w:t>197.6</w:t>
-            </w:r>
-          </w:p>
-        </w:tc>
-        <w:tc>
-          <w:tcPr>
-            <w:tcW w:w="1276" w:type="dxa"/>
-            <w:hideMark/>
-          </w:tcPr>
-          <w:p>
-            <w:pPr>
-              <w:cnfStyle w:val="000000000000" w:firstRow="0" w:lastRow="0" w:firstColumn="0" w:lastColumn="0" w:oddVBand="0" w:evenVBand="0" w:oddHBand="0" w:evenHBand="0" w:firstRowFirstColumn="0" w:firstRowLastColumn="0" w:lastRowFirstColumn="0" w:lastRowLastColumn="0"/>
-              <w:rPr>
-                <w:lang w:eastAsia="en-GB"/>
-              </w:rPr>
-            </w:pPr>
-            <w:r>
-              <w:rPr>
-                <w:lang w:eastAsia="en-GB"/>
-              </w:rPr>
-              <w:t>10.2</w:t>
-            </w:r>
-          </w:p>
-        </w:tc>
-        <w:tc>
-          <w:tcPr>
-            <w:tcW w:w="992" w:type="dxa"/>
-          </w:tcPr>
-          <w:p>
-            <w:pPr>
-              <w:cnfStyle w:val="000000000000" w:firstRow="0" w:lastRow="0" w:firstColumn="0" w:lastColumn="0" w:oddVBand="0" w:evenVBand="0" w:oddHBand="0" w:evenHBand="0" w:firstRowFirstColumn="0" w:firstRowLastColumn="0" w:lastRowFirstColumn="0" w:lastRowLastColumn="0"/>
-              <w:rPr>
-                <w:lang w:eastAsia="en-GB"/>
-              </w:rPr>
-            </w:pPr>
-            <w:r>
-              <w:rPr>
-                <w:lang w:eastAsia="en-GB"/>
-              </w:rPr>
               <w:t>4.6</w:t>
             </w:r>
-            <w:bookmarkStart w:id="1" w:name="_GoBack"/>
-            <w:bookmarkEnd w:id="1"/>
           </w:p>
         </w:tc>
         <w:tc>

</xml_diff>